<commit_message>
Changes to Technical Notes
</commit_message>
<xml_diff>
--- a/Quantitative_Fast_FLIM_FRET_Analysis/CombineReps_Analysis/9_Fit_CombinedCurves/9_Fit_CombinedCurves_TechnicalNotes.docx
+++ b/Quantitative_Fast_FLIM_FRET_Analysis/CombineReps_Analysis/9_Fit_CombinedCurves/9_Fit_CombinedCurves_TechnicalNotes.docx
@@ -72,35 +72,7 @@
         <w:rPr>
           <w:rFonts w:ascii="Arial" w:hAnsi="Arial" w:cs="Arial"/>
         </w:rPr>
-        <w:t>Proper FLIM FRET binding analysis can only be conducted with appropriate negative and positive controls. The absence of the controls renders the extracted information completely useless. In this part of the analysis we examine extract several key binding parameters. These include the dissociation constant, the shape ratio, and the percent resistance (</w:t>
-      </w:r>
-      <w:r>
-        <w:rPr>
-          <w:rFonts w:ascii="Arial" w:hAnsi="Arial" w:cs="Arial"/>
-          <w:b/>
-          <w:bCs/>
-        </w:rPr>
-        <w:t>Supplementary Fig</w:t>
-      </w:r>
-      <w:r>
-        <w:rPr>
-          <w:rFonts w:ascii="Arial" w:hAnsi="Arial" w:cs="Arial"/>
-          <w:b/>
-          <w:bCs/>
-        </w:rPr>
-        <w:t>. 5</w:t>
-      </w:r>
-      <w:r>
-        <w:rPr>
-          <w:rFonts w:ascii="Arial" w:hAnsi="Arial" w:cs="Arial"/>
-        </w:rPr>
-        <w:t>)</w:t>
-      </w:r>
-      <w:r>
-        <w:rPr>
-          <w:rFonts w:ascii="Arial" w:hAnsi="Arial" w:cs="Arial"/>
-        </w:rPr>
-        <w:t xml:space="preserve">. </w:t>
+        <w:t xml:space="preserve">Proper FLIM FRET binding analysis can only be conducted with appropriate negative and positive controls. The absence of the controls renders the extracted information completely useless. In this part of the analysis we examine extract several key binding parameters. These include the dissociation constant, the shape ratio, and the percent resistance. </w:t>
       </w:r>
     </w:p>
     <w:p>
@@ -116,24 +88,34 @@
         <w:rPr>
           <w:rFonts w:ascii="Arial" w:hAnsi="Arial" w:cs="Arial"/>
         </w:rPr>
-        <w:t>The script first constructs a table of positive and negative controls for each transfection (</w:t>
-      </w:r>
-      <w:r>
-        <w:rPr>
-          <w:rFonts w:ascii="Arial" w:hAnsi="Arial" w:cs="Arial"/>
-          <w:b/>
-          <w:bCs/>
-        </w:rPr>
-        <w:t>Supplementary Fig</w:t>
-      </w:r>
-      <w:r>
-        <w:rPr>
-          <w:rFonts w:ascii="Arial" w:hAnsi="Arial" w:cs="Arial"/>
-          <w:b/>
-          <w:bCs/>
-        </w:rPr>
-        <w:t>. 5h</w:t>
-      </w:r>
+        <w:t>The script first constructs a table of positive and negative controls for each transfection. Binding curves for the controls are used to extract the maximum observed bound donor fraction</w:t>
+      </w:r>
+      <w:r>
+        <w:rPr>
+          <w:rFonts w:ascii="Arial" w:hAnsi="Arial" w:cs="Arial"/>
+        </w:rPr>
+        <w:t xml:space="preserve"> (</w:t>
+      </w:r>
+      <w:r>
+        <w:rPr>
+          <w:rFonts w:ascii="Arial" w:hAnsi="Arial" w:cs="Arial"/>
+        </w:rPr>
+        <w:t xml:space="preserve">actually </w:t>
+      </w:r>
+      <w:r>
+        <w:rPr>
+          <w:rFonts w:ascii="Arial" w:hAnsi="Arial" w:cs="Arial"/>
+        </w:rPr>
+        <w:t>change in angular frequency</w:t>
+      </w:r>
+      <w:r>
+        <w:rPr>
+          <w:rFonts w:ascii="Arial" w:hAnsi="Arial" w:cs="Arial"/>
+        </w:rPr>
+        <w:t>, but referred to as bound fraction in scripts, see main text for details.</w:t>
+      </w:r>
+      <w:bookmarkStart w:id="0" w:name="_GoBack"/>
+      <w:bookmarkEnd w:id="0"/>
       <w:r>
         <w:rPr>
           <w:rFonts w:ascii="Arial" w:hAnsi="Arial" w:cs="Arial"/>
@@ -144,14 +126,14 @@
         <w:rPr>
           <w:rFonts w:ascii="Arial" w:hAnsi="Arial" w:cs="Arial"/>
         </w:rPr>
-        <w:t xml:space="preserve">. Binding curves for the controls are used to extract the maximum observed bound donor fraction. If the difference in bound fraction Δβ, between the positive and negative control, is not larger than 0.05 then binding is deemed as “not detected”. Dissociation </w:t>
+        <w:t xml:space="preserve">. If the difference in bound fraction Δβ, between the positive and negative control, is not larger than 0.05 then binding is deemed as “not detected”. Dissociation constant is not </w:t>
       </w:r>
       <w:r>
         <w:rPr>
           <w:rFonts w:ascii="Arial" w:hAnsi="Arial" w:cs="Arial"/>
         </w:rPr>
         <w:lastRenderedPageBreak/>
-        <w:t xml:space="preserve">constant is not determined for wells these transfection conditions. Wells with Δβ &gt; 0.05 are passed to the next phase of the analysis. </w:t>
+        <w:t xml:space="preserve">determined for wells these transfection conditions. Wells with Δβ &gt; 0.05 are passed to the next phase of the analysis. </w:t>
       </w:r>
     </w:p>
     <w:p>
@@ -203,18 +185,17 @@
       <w:r>
         <w:rPr>
           <w:rFonts w:ascii="Arial" w:hAnsi="Arial" w:cs="Arial"/>
+          <w:bCs/>
+        </w:rPr>
+        <w:t>Refer to our associated manuscript</w:t>
+      </w:r>
+      <w:r>
+        <w:rPr>
+          <w:rFonts w:ascii="Arial" w:hAnsi="Arial" w:cs="Arial"/>
           <w:b/>
           <w:bCs/>
         </w:rPr>
-        <w:t>Supplementary Fig</w:t>
-      </w:r>
-      <w:r>
-        <w:rPr>
-          <w:rFonts w:ascii="Arial" w:hAnsi="Arial" w:cs="Arial"/>
-          <w:b/>
-          <w:bCs/>
-        </w:rPr>
-        <w:t xml:space="preserve">ure 5f </w:t>
+        <w:t xml:space="preserve"> </w:t>
       </w:r>
       <w:r>
         <w:rPr>
@@ -250,21 +231,7 @@
         <w:rPr>
           <w:rFonts w:ascii="Arial" w:hAnsi="Arial" w:cs="Arial"/>
         </w:rPr>
-        <w:t xml:space="preserve">The third parameter used in our binding analysis, is the percent resistance. This is determined as the percent change in the observed bound fraction, at a specific free acceptor concentration, compared to the bound fraction difference between the positive and negative controls. </w:t>
-      </w:r>
-      <w:r>
-        <w:rPr>
-          <w:rFonts w:ascii="Arial" w:hAnsi="Arial" w:cs="Arial"/>
-        </w:rPr>
-        <w:t xml:space="preserve">  </w:t>
-      </w:r>
-      <w:bookmarkStart w:id="0" w:name="_GoBack"/>
-      <w:bookmarkEnd w:id="0"/>
-      <w:r>
-        <w:rPr>
-          <w:rFonts w:ascii="Arial" w:hAnsi="Arial" w:cs="Arial"/>
-        </w:rPr>
-        <w:t xml:space="preserve">This part of the script is run in a semi-supervised way. The user is presented with the positive controls profile and asked if the bound fraction and the </w:t>
+        <w:t xml:space="preserve">The third parameter used in our binding analysis, is the percent resistance. This is determined as the percent change in the observed bound fraction, at a specific free acceptor concentration, compared to the bound fraction difference between the positive and negative controls.   This part of the script is run in a semi-supervised way. The user is presented with the positive controls profile and asked if the bound fraction and the </w:t>
       </w:r>
       <w:proofErr w:type="spellStart"/>
       <w:r>

</xml_diff>